<commit_message>
Lisätty .gitignore ja Git_return tiedostoon tehty muutoksia
</commit_message>
<xml_diff>
--- a/Git_return.docx
+++ b/Git_return.docx
@@ -8,8 +8,8 @@
           <w:noProof/>
         </w:rPr>
         <w:drawing>
-          <wp:inline distT="0" distB="0" distL="0" distR="0" wp14:anchorId="07F3087F" wp14:editId="17E76037">
-            <wp:extent cx="6120130" cy="2955290"/>
+          <wp:inline distT="0" distB="0" distL="0" distR="0" wp14:anchorId="0D7A906E" wp14:editId="1A8C05B6">
+            <wp:extent cx="6120130" cy="2153285"/>
             <wp:effectExtent l="0" t="0" r="0" b="0"/>
             <wp:docPr id="1" name="Kuva 1"/>
             <wp:cNvGraphicFramePr>
@@ -31,7 +31,91 @@
                   <pic:spPr>
                     <a:xfrm>
                       <a:off x="0" y="0"/>
-                      <a:ext cx="6120130" cy="2955290"/>
+                      <a:ext cx="6120130" cy="2153285"/>
+                    </a:xfrm>
+                    <a:prstGeom prst="rect">
+                      <a:avLst/>
+                    </a:prstGeom>
+                  </pic:spPr>
+                </pic:pic>
+              </a:graphicData>
+            </a:graphic>
+          </wp:inline>
+        </w:drawing>
+      </w:r>
+    </w:p>
+    <w:p>
+      <w:r>
+        <w:rPr>
+          <w:noProof/>
+        </w:rPr>
+        <w:drawing>
+          <wp:inline distT="0" distB="0" distL="0" distR="0" wp14:anchorId="1F4AD00D" wp14:editId="05F39DBC">
+            <wp:extent cx="6120130" cy="2185670"/>
+            <wp:effectExtent l="0" t="0" r="0" b="5080"/>
+            <wp:docPr id="2" name="Kuva 2" descr="Kuva, joka sisältää kohteen teksti&#10;&#10;Kuvaus luotu automaattisesti"/>
+            <wp:cNvGraphicFramePr>
+              <a:graphicFrameLocks xmlns:a="http://schemas.openxmlformats.org/drawingml/2006/main" noChangeAspect="1"/>
+            </wp:cNvGraphicFramePr>
+            <a:graphic xmlns:a="http://schemas.openxmlformats.org/drawingml/2006/main">
+              <a:graphicData uri="http://schemas.openxmlformats.org/drawingml/2006/picture">
+                <pic:pic xmlns:pic="http://schemas.openxmlformats.org/drawingml/2006/picture">
+                  <pic:nvPicPr>
+                    <pic:cNvPr id="2" name="Kuva 2" descr="Kuva, joka sisältää kohteen teksti&#10;&#10;Kuvaus luotu automaattisesti"/>
+                    <pic:cNvPicPr/>
+                  </pic:nvPicPr>
+                  <pic:blipFill>
+                    <a:blip r:embed="rId5"/>
+                    <a:stretch>
+                      <a:fillRect/>
+                    </a:stretch>
+                  </pic:blipFill>
+                  <pic:spPr>
+                    <a:xfrm>
+                      <a:off x="0" y="0"/>
+                      <a:ext cx="6120130" cy="2185670"/>
+                    </a:xfrm>
+                    <a:prstGeom prst="rect">
+                      <a:avLst/>
+                    </a:prstGeom>
+                  </pic:spPr>
+                </pic:pic>
+              </a:graphicData>
+            </a:graphic>
+          </wp:inline>
+        </w:drawing>
+      </w:r>
+    </w:p>
+    <w:p>
+      <w:r>
+        <w:rPr>
+          <w:noProof/>
+        </w:rPr>
+        <w:drawing>
+          <wp:inline distT="0" distB="0" distL="0" distR="0" wp14:anchorId="3642EA9A" wp14:editId="434679CF">
+            <wp:extent cx="6120130" cy="1757680"/>
+            <wp:effectExtent l="0" t="0" r="0" b="0"/>
+            <wp:docPr id="3" name="Kuva 3" descr="Kuva, joka sisältää kohteen teksti&#10;&#10;Kuvaus luotu automaattisesti"/>
+            <wp:cNvGraphicFramePr>
+              <a:graphicFrameLocks xmlns:a="http://schemas.openxmlformats.org/drawingml/2006/main" noChangeAspect="1"/>
+            </wp:cNvGraphicFramePr>
+            <a:graphic xmlns:a="http://schemas.openxmlformats.org/drawingml/2006/main">
+              <a:graphicData uri="http://schemas.openxmlformats.org/drawingml/2006/picture">
+                <pic:pic xmlns:pic="http://schemas.openxmlformats.org/drawingml/2006/picture">
+                  <pic:nvPicPr>
+                    <pic:cNvPr id="3" name="Kuva 3" descr="Kuva, joka sisältää kohteen teksti&#10;&#10;Kuvaus luotu automaattisesti"/>
+                    <pic:cNvPicPr/>
+                  </pic:nvPicPr>
+                  <pic:blipFill>
+                    <a:blip r:embed="rId6"/>
+                    <a:stretch>
+                      <a:fillRect/>
+                    </a:stretch>
+                  </pic:blipFill>
+                  <pic:spPr>
+                    <a:xfrm>
+                      <a:off x="0" y="0"/>
+                      <a:ext cx="6120130" cy="1757680"/>
                     </a:xfrm>
                     <a:prstGeom prst="rect">
                       <a:avLst/>

</xml_diff>

<commit_message>
Added pictures of my git bash log
</commit_message>
<xml_diff>
--- a/Git_return.docx
+++ b/Git_return.docx
@@ -116,6 +116,264 @@
                     <a:xfrm>
                       <a:off x="0" y="0"/>
                       <a:ext cx="6120130" cy="1757680"/>
+                    </a:xfrm>
+                    <a:prstGeom prst="rect">
+                      <a:avLst/>
+                    </a:prstGeom>
+                  </pic:spPr>
+                </pic:pic>
+              </a:graphicData>
+            </a:graphic>
+          </wp:inline>
+        </w:drawing>
+      </w:r>
+    </w:p>
+    <w:p>
+      <w:r>
+        <w:rPr>
+          <w:noProof/>
+        </w:rPr>
+        <w:lastRenderedPageBreak/>
+        <w:drawing>
+          <wp:inline distT="0" distB="0" distL="0" distR="0" wp14:anchorId="2F8B4147" wp14:editId="009D448C">
+            <wp:extent cx="6120130" cy="3745230"/>
+            <wp:effectExtent l="0" t="0" r="0" b="7620"/>
+            <wp:docPr id="4" name="Kuva 4" descr="Kuva, joka sisältää kohteen teksti&#10;&#10;Kuvaus luotu automaattisesti"/>
+            <wp:cNvGraphicFramePr>
+              <a:graphicFrameLocks xmlns:a="http://schemas.openxmlformats.org/drawingml/2006/main" noChangeAspect="1"/>
+            </wp:cNvGraphicFramePr>
+            <a:graphic xmlns:a="http://schemas.openxmlformats.org/drawingml/2006/main">
+              <a:graphicData uri="http://schemas.openxmlformats.org/drawingml/2006/picture">
+                <pic:pic xmlns:pic="http://schemas.openxmlformats.org/drawingml/2006/picture">
+                  <pic:nvPicPr>
+                    <pic:cNvPr id="4" name="Kuva 4" descr="Kuva, joka sisältää kohteen teksti&#10;&#10;Kuvaus luotu automaattisesti"/>
+                    <pic:cNvPicPr/>
+                  </pic:nvPicPr>
+                  <pic:blipFill>
+                    <a:blip r:embed="rId7"/>
+                    <a:stretch>
+                      <a:fillRect/>
+                    </a:stretch>
+                  </pic:blipFill>
+                  <pic:spPr>
+                    <a:xfrm>
+                      <a:off x="0" y="0"/>
+                      <a:ext cx="6120130" cy="3745230"/>
+                    </a:xfrm>
+                    <a:prstGeom prst="rect">
+                      <a:avLst/>
+                    </a:prstGeom>
+                  </pic:spPr>
+                </pic:pic>
+              </a:graphicData>
+            </a:graphic>
+          </wp:inline>
+        </w:drawing>
+      </w:r>
+    </w:p>
+    <w:p>
+      <w:r>
+        <w:rPr>
+          <w:noProof/>
+        </w:rPr>
+        <w:lastRenderedPageBreak/>
+        <w:drawing>
+          <wp:inline distT="0" distB="0" distL="0" distR="0" wp14:anchorId="38373F7D" wp14:editId="60D7DA7D">
+            <wp:extent cx="6120130" cy="5127625"/>
+            <wp:effectExtent l="0" t="0" r="0" b="0"/>
+            <wp:docPr id="5" name="Kuva 5" descr="Kuva, joka sisältää kohteen teksti&#10;&#10;Kuvaus luotu automaattisesti"/>
+            <wp:cNvGraphicFramePr>
+              <a:graphicFrameLocks xmlns:a="http://schemas.openxmlformats.org/drawingml/2006/main" noChangeAspect="1"/>
+            </wp:cNvGraphicFramePr>
+            <a:graphic xmlns:a="http://schemas.openxmlformats.org/drawingml/2006/main">
+              <a:graphicData uri="http://schemas.openxmlformats.org/drawingml/2006/picture">
+                <pic:pic xmlns:pic="http://schemas.openxmlformats.org/drawingml/2006/picture">
+                  <pic:nvPicPr>
+                    <pic:cNvPr id="5" name="Kuva 5" descr="Kuva, joka sisältää kohteen teksti&#10;&#10;Kuvaus luotu automaattisesti"/>
+                    <pic:cNvPicPr/>
+                  </pic:nvPicPr>
+                  <pic:blipFill>
+                    <a:blip r:embed="rId8"/>
+                    <a:stretch>
+                      <a:fillRect/>
+                    </a:stretch>
+                  </pic:blipFill>
+                  <pic:spPr>
+                    <a:xfrm>
+                      <a:off x="0" y="0"/>
+                      <a:ext cx="6120130" cy="5127625"/>
+                    </a:xfrm>
+                    <a:prstGeom prst="rect">
+                      <a:avLst/>
+                    </a:prstGeom>
+                  </pic:spPr>
+                </pic:pic>
+              </a:graphicData>
+            </a:graphic>
+          </wp:inline>
+        </w:drawing>
+      </w:r>
+    </w:p>
+    <w:p>
+      <w:r>
+        <w:rPr>
+          <w:noProof/>
+        </w:rPr>
+        <w:lastRenderedPageBreak/>
+        <w:drawing>
+          <wp:inline distT="0" distB="0" distL="0" distR="0" wp14:anchorId="224F86DC" wp14:editId="6D14AAAA">
+            <wp:extent cx="6120130" cy="6537960"/>
+            <wp:effectExtent l="0" t="0" r="0" b="0"/>
+            <wp:docPr id="6" name="Kuva 6" descr="Kuva, joka sisältää kohteen teksti&#10;&#10;Kuvaus luotu automaattisesti"/>
+            <wp:cNvGraphicFramePr>
+              <a:graphicFrameLocks xmlns:a="http://schemas.openxmlformats.org/drawingml/2006/main" noChangeAspect="1"/>
+            </wp:cNvGraphicFramePr>
+            <a:graphic xmlns:a="http://schemas.openxmlformats.org/drawingml/2006/main">
+              <a:graphicData uri="http://schemas.openxmlformats.org/drawingml/2006/picture">
+                <pic:pic xmlns:pic="http://schemas.openxmlformats.org/drawingml/2006/picture">
+                  <pic:nvPicPr>
+                    <pic:cNvPr id="6" name="Kuva 6" descr="Kuva, joka sisältää kohteen teksti&#10;&#10;Kuvaus luotu automaattisesti"/>
+                    <pic:cNvPicPr/>
+                  </pic:nvPicPr>
+                  <pic:blipFill>
+                    <a:blip r:embed="rId9"/>
+                    <a:stretch>
+                      <a:fillRect/>
+                    </a:stretch>
+                  </pic:blipFill>
+                  <pic:spPr>
+                    <a:xfrm>
+                      <a:off x="0" y="0"/>
+                      <a:ext cx="6120130" cy="6537960"/>
+                    </a:xfrm>
+                    <a:prstGeom prst="rect">
+                      <a:avLst/>
+                    </a:prstGeom>
+                  </pic:spPr>
+                </pic:pic>
+              </a:graphicData>
+            </a:graphic>
+          </wp:inline>
+        </w:drawing>
+      </w:r>
+    </w:p>
+    <w:p>
+      <w:r>
+        <w:rPr>
+          <w:noProof/>
+        </w:rPr>
+        <w:lastRenderedPageBreak/>
+        <w:drawing>
+          <wp:inline distT="0" distB="0" distL="0" distR="0" wp14:anchorId="3C937008" wp14:editId="72490160">
+            <wp:extent cx="6120130" cy="8044815"/>
+            <wp:effectExtent l="0" t="0" r="0" b="0"/>
+            <wp:docPr id="7" name="Kuva 7" descr="Kuva, joka sisältää kohteen teksti&#10;&#10;Kuvaus luotu automaattisesti"/>
+            <wp:cNvGraphicFramePr>
+              <a:graphicFrameLocks xmlns:a="http://schemas.openxmlformats.org/drawingml/2006/main" noChangeAspect="1"/>
+            </wp:cNvGraphicFramePr>
+            <a:graphic xmlns:a="http://schemas.openxmlformats.org/drawingml/2006/main">
+              <a:graphicData uri="http://schemas.openxmlformats.org/drawingml/2006/picture">
+                <pic:pic xmlns:pic="http://schemas.openxmlformats.org/drawingml/2006/picture">
+                  <pic:nvPicPr>
+                    <pic:cNvPr id="7" name="Kuva 7" descr="Kuva, joka sisältää kohteen teksti&#10;&#10;Kuvaus luotu automaattisesti"/>
+                    <pic:cNvPicPr/>
+                  </pic:nvPicPr>
+                  <pic:blipFill>
+                    <a:blip r:embed="rId10"/>
+                    <a:stretch>
+                      <a:fillRect/>
+                    </a:stretch>
+                  </pic:blipFill>
+                  <pic:spPr>
+                    <a:xfrm>
+                      <a:off x="0" y="0"/>
+                      <a:ext cx="6120130" cy="8044815"/>
+                    </a:xfrm>
+                    <a:prstGeom prst="rect">
+                      <a:avLst/>
+                    </a:prstGeom>
+                  </pic:spPr>
+                </pic:pic>
+              </a:graphicData>
+            </a:graphic>
+          </wp:inline>
+        </w:drawing>
+      </w:r>
+    </w:p>
+    <w:p>
+      <w:r>
+        <w:rPr>
+          <w:noProof/>
+        </w:rPr>
+        <w:lastRenderedPageBreak/>
+        <w:drawing>
+          <wp:inline distT="0" distB="0" distL="0" distR="0" wp14:anchorId="10F4EBF3" wp14:editId="3CAA4D58">
+            <wp:extent cx="6120130" cy="5455285"/>
+            <wp:effectExtent l="0" t="0" r="0" b="0"/>
+            <wp:docPr id="8" name="Kuva 8" descr="Kuva, joka sisältää kohteen teksti&#10;&#10;Kuvaus luotu automaattisesti"/>
+            <wp:cNvGraphicFramePr>
+              <a:graphicFrameLocks xmlns:a="http://schemas.openxmlformats.org/drawingml/2006/main" noChangeAspect="1"/>
+            </wp:cNvGraphicFramePr>
+            <a:graphic xmlns:a="http://schemas.openxmlformats.org/drawingml/2006/main">
+              <a:graphicData uri="http://schemas.openxmlformats.org/drawingml/2006/picture">
+                <pic:pic xmlns:pic="http://schemas.openxmlformats.org/drawingml/2006/picture">
+                  <pic:nvPicPr>
+                    <pic:cNvPr id="8" name="Kuva 8" descr="Kuva, joka sisältää kohteen teksti&#10;&#10;Kuvaus luotu automaattisesti"/>
+                    <pic:cNvPicPr/>
+                  </pic:nvPicPr>
+                  <pic:blipFill>
+                    <a:blip r:embed="rId11"/>
+                    <a:stretch>
+                      <a:fillRect/>
+                    </a:stretch>
+                  </pic:blipFill>
+                  <pic:spPr>
+                    <a:xfrm>
+                      <a:off x="0" y="0"/>
+                      <a:ext cx="6120130" cy="5455285"/>
+                    </a:xfrm>
+                    <a:prstGeom prst="rect">
+                      <a:avLst/>
+                    </a:prstGeom>
+                  </pic:spPr>
+                </pic:pic>
+              </a:graphicData>
+            </a:graphic>
+          </wp:inline>
+        </w:drawing>
+      </w:r>
+    </w:p>
+    <w:p>
+      <w:r>
+        <w:rPr>
+          <w:noProof/>
+        </w:rPr>
+        <w:lastRenderedPageBreak/>
+        <w:drawing>
+          <wp:inline distT="0" distB="0" distL="0" distR="0" wp14:anchorId="355DAD62" wp14:editId="15592BC1">
+            <wp:extent cx="6120130" cy="4123055"/>
+            <wp:effectExtent l="0" t="0" r="0" b="0"/>
+            <wp:docPr id="9" name="Kuva 9" descr="Kuva, joka sisältää kohteen teksti&#10;&#10;Kuvaus luotu automaattisesti"/>
+            <wp:cNvGraphicFramePr>
+              <a:graphicFrameLocks xmlns:a="http://schemas.openxmlformats.org/drawingml/2006/main" noChangeAspect="1"/>
+            </wp:cNvGraphicFramePr>
+            <a:graphic xmlns:a="http://schemas.openxmlformats.org/drawingml/2006/main">
+              <a:graphicData uri="http://schemas.openxmlformats.org/drawingml/2006/picture">
+                <pic:pic xmlns:pic="http://schemas.openxmlformats.org/drawingml/2006/picture">
+                  <pic:nvPicPr>
+                    <pic:cNvPr id="9" name="Kuva 9" descr="Kuva, joka sisältää kohteen teksti&#10;&#10;Kuvaus luotu automaattisesti"/>
+                    <pic:cNvPicPr/>
+                  </pic:nvPicPr>
+                  <pic:blipFill>
+                    <a:blip r:embed="rId12"/>
+                    <a:stretch>
+                      <a:fillRect/>
+                    </a:stretch>
+                  </pic:blipFill>
+                  <pic:spPr>
+                    <a:xfrm>
+                      <a:off x="0" y="0"/>
+                      <a:ext cx="6120130" cy="4123055"/>
                     </a:xfrm>
                     <a:prstGeom prst="rect">
                       <a:avLst/>

</xml_diff>

<commit_message>
added merging picture in the return file
</commit_message>
<xml_diff>
--- a/Git_return.docx
+++ b/Git_return.docx
@@ -374,6 +374,58 @@
                     <a:xfrm>
                       <a:off x="0" y="0"/>
                       <a:ext cx="6120130" cy="4123055"/>
+                    </a:xfrm>
+                    <a:prstGeom prst="rect">
+                      <a:avLst/>
+                    </a:prstGeom>
+                  </pic:spPr>
+                </pic:pic>
+              </a:graphicData>
+            </a:graphic>
+          </wp:inline>
+        </w:drawing>
+      </w:r>
+    </w:p>
+    <w:p>
+      <w:proofErr w:type="spellStart"/>
+      <w:r>
+        <w:t>Merging</w:t>
+      </w:r>
+      <w:proofErr w:type="spellEnd"/>
+      <w:r>
+        <w:t xml:space="preserve"> </w:t>
+      </w:r>
+    </w:p>
+    <w:p>
+      <w:r>
+        <w:rPr>
+          <w:noProof/>
+        </w:rPr>
+        <w:drawing>
+          <wp:inline distT="0" distB="0" distL="0" distR="0" wp14:anchorId="1ACDFC9E" wp14:editId="4CE4F9BA">
+            <wp:extent cx="6120130" cy="2737485"/>
+            <wp:effectExtent l="0" t="0" r="0" b="5715"/>
+            <wp:docPr id="10" name="Kuva 10" descr="Kuva, joka sisältää kohteen teksti&#10;&#10;Kuvaus luotu automaattisesti"/>
+            <wp:cNvGraphicFramePr>
+              <a:graphicFrameLocks xmlns:a="http://schemas.openxmlformats.org/drawingml/2006/main" noChangeAspect="1"/>
+            </wp:cNvGraphicFramePr>
+            <a:graphic xmlns:a="http://schemas.openxmlformats.org/drawingml/2006/main">
+              <a:graphicData uri="http://schemas.openxmlformats.org/drawingml/2006/picture">
+                <pic:pic xmlns:pic="http://schemas.openxmlformats.org/drawingml/2006/picture">
+                  <pic:nvPicPr>
+                    <pic:cNvPr id="10" name="Kuva 10" descr="Kuva, joka sisältää kohteen teksti&#10;&#10;Kuvaus luotu automaattisesti"/>
+                    <pic:cNvPicPr/>
+                  </pic:nvPicPr>
+                  <pic:blipFill>
+                    <a:blip r:embed="rId13"/>
+                    <a:stretch>
+                      <a:fillRect/>
+                    </a:stretch>
+                  </pic:blipFill>
+                  <pic:spPr>
+                    <a:xfrm>
+                      <a:off x="0" y="0"/>
+                      <a:ext cx="6120130" cy="2737485"/>
                     </a:xfrm>
                     <a:prstGeom prst="rect">
                       <a:avLst/>

</xml_diff>

<commit_message>
Added more content in the return docx
</commit_message>
<xml_diff>
--- a/Git_return.docx
+++ b/Git_return.docx
@@ -387,13 +387,8 @@
       </w:r>
     </w:p>
     <w:p>
-      <w:proofErr w:type="spellStart"/>
       <w:r>
-        <w:t>Merging</w:t>
-      </w:r>
-      <w:proofErr w:type="spellEnd"/>
-      <w:r>
-        <w:t xml:space="preserve"> </w:t>
+        <w:t xml:space="preserve">Merging </w:t>
       </w:r>
     </w:p>
     <w:p>
@@ -426,6 +421,49 @@
                     <a:xfrm>
                       <a:off x="0" y="0"/>
                       <a:ext cx="6120130" cy="2737485"/>
+                    </a:xfrm>
+                    <a:prstGeom prst="rect">
+                      <a:avLst/>
+                    </a:prstGeom>
+                  </pic:spPr>
+                </pic:pic>
+              </a:graphicData>
+            </a:graphic>
+          </wp:inline>
+        </w:drawing>
+      </w:r>
+    </w:p>
+    <w:p>
+      <w:r>
+        <w:rPr>
+          <w:noProof/>
+        </w:rPr>
+        <w:lastRenderedPageBreak/>
+        <w:drawing>
+          <wp:inline distT="0" distB="0" distL="0" distR="0" wp14:anchorId="685D4DBE" wp14:editId="55DA912A">
+            <wp:extent cx="6120130" cy="4127500"/>
+            <wp:effectExtent l="0" t="0" r="0" b="6350"/>
+            <wp:docPr id="11" name="Kuva 11" descr="Kuva, joka sisältää kohteen teksti&#10;&#10;Kuvaus luotu automaattisesti"/>
+            <wp:cNvGraphicFramePr>
+              <a:graphicFrameLocks xmlns:a="http://schemas.openxmlformats.org/drawingml/2006/main" noChangeAspect="1"/>
+            </wp:cNvGraphicFramePr>
+            <a:graphic xmlns:a="http://schemas.openxmlformats.org/drawingml/2006/main">
+              <a:graphicData uri="http://schemas.openxmlformats.org/drawingml/2006/picture">
+                <pic:pic xmlns:pic="http://schemas.openxmlformats.org/drawingml/2006/picture">
+                  <pic:nvPicPr>
+                    <pic:cNvPr id="11" name="Kuva 11" descr="Kuva, joka sisältää kohteen teksti&#10;&#10;Kuvaus luotu automaattisesti"/>
+                    <pic:cNvPicPr/>
+                  </pic:nvPicPr>
+                  <pic:blipFill>
+                    <a:blip r:embed="rId14"/>
+                    <a:stretch>
+                      <a:fillRect/>
+                    </a:stretch>
+                  </pic:blipFill>
+                  <pic:spPr>
+                    <a:xfrm>
+                      <a:off x="0" y="0"/>
+                      <a:ext cx="6120130" cy="4127500"/>
                     </a:xfrm>
                     <a:prstGeom prst="rect">
                       <a:avLst/>

</xml_diff>